<commit_message>
la till några dokument
</commit_message>
<xml_diff>
--- a/programmering/python/Vad är Python.docx
+++ b/programmering/python/Vad är Python.docx
@@ -1,176 +1,189 @@
 
 <file path=word/document.xml><?xml version="1.0" encoding="utf-8"?>
-<w:document xmlns:mc="http://schemas.openxmlformats.org/markup-compatibility/2006" xmlns:o="urn:schemas-microsoft-com:office:office" xmlns:r="http://schemas.openxmlformats.org/officeDocument/2006/relationships" xmlns:m="http://schemas.openxmlformats.org/officeDocument/2006/math" xmlns:v="urn:schemas-microsoft-com:vml" xmlns:wp="http://schemas.openxmlformats.org/drawingml/2006/wordprocessingDrawing" xmlns:w10="urn:schemas-microsoft-com:office:word" xmlns:w="http://schemas.openxmlformats.org/wordprocessingml/2006/main" xmlns:wne="http://schemas.microsoft.com/office/word/2006/wordml" xmlns:sl="http://schemas.openxmlformats.org/schemaLibrary/2006/main" xmlns:a="http://schemas.openxmlformats.org/drawingml/2006/main" xmlns:pic="http://schemas.openxmlformats.org/drawingml/2006/picture" xmlns:c="http://schemas.openxmlformats.org/drawingml/2006/chart" xmlns:lc="http://schemas.openxmlformats.org/drawingml/2006/lockedCanvas" xmlns:dgm="http://schemas.openxmlformats.org/drawingml/2006/diagram" xmlns:wps="http://schemas.microsoft.com/office/word/2010/wordprocessingShape" xmlns:wpg="http://schemas.microsoft.com/office/word/2010/wordprocessingGroup" xmlns:w14="http://schemas.microsoft.com/office/word/2010/wordml" xmlns:w15="http://schemas.microsoft.com/office/word/2012/wordml">
+<w:document xmlns:wpc="http://schemas.microsoft.com/office/word/2010/wordprocessingCanvas" xmlns:cx="http://schemas.microsoft.com/office/drawing/2014/chartex" xmlns:cx1="http://schemas.microsoft.com/office/drawing/2015/9/8/chartex" xmlns:cx2="http://schemas.microsoft.com/office/drawing/2015/10/21/chartex" xmlns:cx3="http://schemas.microsoft.com/office/drawing/2016/5/9/chartex" xmlns:cx4="http://schemas.microsoft.com/office/drawing/2016/5/10/chartex" xmlns:cx5="http://schemas.microsoft.com/office/drawing/2016/5/11/chartex" xmlns:cx6="http://schemas.microsoft.com/office/drawing/2016/5/12/chartex" xmlns:cx7="http://schemas.microsoft.com/office/drawing/2016/5/13/chartex" xmlns:cx8="http://schemas.microsoft.com/office/drawing/2016/5/14/chartex" xmlns:mc="http://schemas.openxmlformats.org/markup-compatibility/2006" xmlns:aink="http://schemas.microsoft.com/office/drawing/2016/ink" xmlns:am3d="http://schemas.microsoft.com/office/drawing/2017/model3d" xmlns:o="urn:schemas-microsoft-com:office:office" xmlns:oel="http://schemas.microsoft.com/office/2019/extlst" xmlns:r="http://schemas.openxmlformats.org/officeDocument/2006/relationships" xmlns:m="http://schemas.openxmlformats.org/officeDocument/2006/math" xmlns:v="urn:schemas-microsoft-com:vml" xmlns:wp14="http://schemas.microsoft.com/office/word/2010/wordprocessingDrawing" xmlns:wp="http://schemas.openxmlformats.org/drawingml/2006/wordprocessingDrawing" xmlns:w10="urn:schemas-microsoft-com:office:word" xmlns:w="http://schemas.openxmlformats.org/wordprocessingml/2006/main" xmlns:w14="http://schemas.microsoft.com/office/word/2010/wordml" xmlns:w15="http://schemas.microsoft.com/office/word/2012/wordml" xmlns:w16cex="http://schemas.microsoft.com/office/word/2018/wordml/cex" xmlns:w16cid="http://schemas.microsoft.com/office/word/2016/wordml/cid" xmlns:w16="http://schemas.microsoft.com/office/word/2018/wordml" xmlns:w16sdtdh="http://schemas.microsoft.com/office/word/2020/wordml/sdtdatahash" xmlns:w16se="http://schemas.microsoft.com/office/word/2015/wordml/symex" xmlns:wpg="http://schemas.microsoft.com/office/word/2010/wordprocessingGroup" xmlns:wpi="http://schemas.microsoft.com/office/word/2010/wordprocessingInk" xmlns:wne="http://schemas.microsoft.com/office/word/2006/wordml" xmlns:wps="http://schemas.microsoft.com/office/word/2010/wordprocessingShape" mc:Ignorable="w14 w15 w16se w16cid w16 w16cex w16sdtdh wp14">
   <w:body>
     <w:p>
-      <w:pPr>
-        <w:rPr/>
-      </w:pPr>
-      <w:r>
-        <w:rPr>
-          <w:rtl w:val="0"/>
-        </w:rPr>
-        <w:t xml:space="preserve">Vad är Python?</w:t>
+      <w:r>
+        <w:t xml:space="preserve">Vad är </w:t>
+      </w:r>
+      <w:proofErr w:type="spellStart"/>
+      <w:r>
+        <w:t>Python</w:t>
+      </w:r>
+      <w:proofErr w:type="spellEnd"/>
+      <w:r>
+        <w:t>?</w:t>
       </w:r>
     </w:p>
+    <w:p/>
     <w:p>
-      <w:pPr>
-        <w:rPr/>
-      </w:pPr>
-      <w:r>
-        <w:rPr>
-          <w:rtl w:val="0"/>
-        </w:rPr>
+      <w:proofErr w:type="spellStart"/>
+      <w:r>
+        <w:t>Python</w:t>
+      </w:r>
+      <w:proofErr w:type="spellEnd"/>
+      <w:r>
+        <w:t xml:space="preserve"> är ett programspråk som lanserades 1991 av Guido van </w:t>
+      </w:r>
+      <w:proofErr w:type="spellStart"/>
+      <w:r>
+        <w:t>Rossum</w:t>
+      </w:r>
+      <w:proofErr w:type="spellEnd"/>
+      <w:r>
+        <w:t xml:space="preserve">. Det är vanligt som nybörjarspråk och inom undervisning, men också som generellt programspråk med tillämpning inom många olika domäner. </w:t>
       </w:r>
     </w:p>
+    <w:p/>
     <w:p>
-      <w:pPr>
-        <w:rPr/>
-      </w:pPr>
-      <w:r>
-        <w:rPr>
-          <w:rtl w:val="0"/>
-        </w:rPr>
-        <w:t xml:space="preserve">Python är ett programspråk som lanserades 1991 av Guido van Rossum. Det är vanligt som nybörjarspråk och inom undervisning, men också som generellt programspråk med tillämpning inom många olika domäner. Det har dynamisk typning, varför det ibland beskrivs som ett skriptspråk. Språket utmärks också av att indentering påverkar programflödet. Detta gör programkoden kompakt och anses ge den god läsbarhet.</w:t>
+      <w:r>
+        <w:t xml:space="preserve">Det har dynamisk typning, varför det ibland beskrivs som ett </w:t>
+      </w:r>
+      <w:proofErr w:type="spellStart"/>
+      <w:r>
+        <w:t>skriptspråk</w:t>
+      </w:r>
+      <w:proofErr w:type="spellEnd"/>
+      <w:r>
+        <w:t xml:space="preserve">. Språket utmärks också av att </w:t>
+      </w:r>
+      <w:proofErr w:type="spellStart"/>
+      <w:r>
+        <w:t>indentering</w:t>
+      </w:r>
+      <w:proofErr w:type="spellEnd"/>
+      <w:r>
+        <w:t xml:space="preserve"> påverkar programflödet. Detta gör programkoden kompakt och anses ge den god läsbarhet.</w:t>
       </w:r>
     </w:p>
+    <w:p/>
     <w:p>
-      <w:pPr>
-        <w:rPr/>
-      </w:pPr>
-      <w:r>
-        <w:rPr>
-          <w:rtl w:val="0"/>
-        </w:rPr>
+      <w:r>
+        <w:t xml:space="preserve">Språket är interpreterande vilket betyder att </w:t>
+      </w:r>
+      <w:proofErr w:type="spellStart"/>
+      <w:r>
+        <w:t>Python</w:t>
+      </w:r>
+      <w:proofErr w:type="spellEnd"/>
+      <w:r>
+        <w:t xml:space="preserve"> som är installerat på tolkar koden direkt till Datorn Jämfört med Java och C++ som måste kompileras först för att datorn ska förstå koden.</w:t>
       </w:r>
     </w:p>
+    <w:p/>
     <w:p>
-      <w:pPr>
-        <w:rPr/>
-      </w:pPr>
-      <w:r>
-        <w:rPr>
-          <w:rtl w:val="0"/>
-        </w:rPr>
-        <w:t xml:space="preserve">Språket utvecklas som öppen källkod. Till språket hör därför flera utvecklingsmiljöer, ett rikt standardbibliotek och många tredjepartsbibliotek. Dessa har tillämpningsområden inom textbehandling, datorgrafik, spelprogrammering, datavisualisering, vetenskapliga beräkningar, maskininlärning, datamining, grafiska användargränssnitt, webbserverscript, systemautomation/skalskript och programmering av mikrokontroller/inbyggda system.</w:t>
+      <w:r>
+        <w:t>Språket utvecklas som öppen källkod. Till språket hör därför flera utvecklingsmiljöer, ett rikt standardbibliotek och många tredjepartsbibliotek. Dessa har tillämpningsområden inom textbehandling, datorgrafik, spelprogrammering, datavisualisering, vetenskapliga beräkningar, maskininlärning, datamining, grafiska användargränssnitt, webbserverscript, systemautomation/skalskript och programmering av mikrokontroller/inbyggda system.</w:t>
       </w:r>
     </w:p>
+    <w:p/>
     <w:p>
-      <w:pPr>
-        <w:rPr/>
-      </w:pPr>
-      <w:r>
-        <w:rPr>
-          <w:rtl w:val="0"/>
-        </w:rPr>
+      <w:r>
+        <w:t xml:space="preserve">Version </w:t>
+      </w:r>
+      <w:proofErr w:type="spellStart"/>
+      <w:r>
+        <w:t>Python</w:t>
+      </w:r>
+      <w:proofErr w:type="spellEnd"/>
+      <w:r>
+        <w:t xml:space="preserve"> 3.0, som släpptes 2008, var en större översyn av språket som inte är bakåtkompatibel, men mycket kod för den sista tidigare versionen </w:t>
+      </w:r>
+      <w:proofErr w:type="spellStart"/>
+      <w:r>
+        <w:t>Python</w:t>
+      </w:r>
+      <w:proofErr w:type="spellEnd"/>
+      <w:r>
+        <w:t xml:space="preserve"> 2.7.18 och tidigare har levt kvar länge.</w:t>
       </w:r>
     </w:p>
+    <w:p/>
     <w:p>
-      <w:pPr>
-        <w:rPr/>
-      </w:pPr>
-      <w:r>
-        <w:rPr>
-          <w:rtl w:val="0"/>
-        </w:rPr>
-        <w:t xml:space="preserve">Version Python 3.0, som släpptes 2008, var en större översyn av språket som inte är bakåtkompatibel, men mycket kod för den sista tidigare versionen Python 2.7.18 och tidigare har levt kvar länge.</w:t>
+      <w:r>
+        <w:t xml:space="preserve">Något som särskilt utmärker </w:t>
+      </w:r>
+      <w:proofErr w:type="spellStart"/>
+      <w:r>
+        <w:t>Python</w:t>
+      </w:r>
+      <w:proofErr w:type="spellEnd"/>
+      <w:r>
+        <w:t xml:space="preserve"> är dess "eleganta" och rena </w:t>
+      </w:r>
+      <w:proofErr w:type="gramStart"/>
+      <w:r>
+        <w:t>programkod[</w:t>
+      </w:r>
+      <w:proofErr w:type="gramEnd"/>
+      <w:r>
+        <w:t xml:space="preserve">1]. Rader behöver inte avslutas med semikolon, något som annars är vanligt i andra programspråk. Klamrar ('{', '}') eller BEGIN och END behövs inte heller för att dela in koden i block, eftersom indragningar avgör var ett kod-block börjar och slutar. Detta ökar läsbarheten av koden, enligt </w:t>
+      </w:r>
+      <w:proofErr w:type="spellStart"/>
+      <w:r>
+        <w:t>Pythons</w:t>
+      </w:r>
+      <w:proofErr w:type="spellEnd"/>
+      <w:r>
+        <w:t xml:space="preserve"> egen </w:t>
+      </w:r>
+      <w:proofErr w:type="gramStart"/>
+      <w:r>
+        <w:t>hemsida[</w:t>
+      </w:r>
+      <w:proofErr w:type="gramEnd"/>
+      <w:r>
+        <w:t>2].</w:t>
       </w:r>
     </w:p>
+    <w:p/>
     <w:p>
-      <w:pPr>
-        <w:rPr/>
-      </w:pPr>
-      <w:r>
-        <w:rPr>
-          <w:rtl w:val="0"/>
-        </w:rPr>
+      <w:r>
+        <w:t xml:space="preserve">Språket har stöd för flera olika programmeringsparadigm, bland annat strukturerad </w:t>
+      </w:r>
+      <w:proofErr w:type="spellStart"/>
+      <w:r>
+        <w:t>proceduriell</w:t>
+      </w:r>
+      <w:proofErr w:type="spellEnd"/>
+      <w:r>
+        <w:t xml:space="preserve"> programmering, objektorienterad programmering och funktionell programmering.</w:t>
       </w:r>
     </w:p>
+    <w:p/>
     <w:p>
-      <w:pPr>
-        <w:rPr/>
-      </w:pPr>
-      <w:r>
-        <w:rPr>
-          <w:rtl w:val="0"/>
-        </w:rPr>
-        <w:t xml:space="preserve">Något som särskilt utmärker Python är dess "eleganta" och rena programkod[1]. Rader behöver inte avslutas med semikolon, något som annars är vanligt i andra programspråk. Klamrar ('{', '}') eller BEGIN och END behövs inte heller för att dela in koden i block, eftersom indragningar avgör var ett kod-block börjar och slutar. Detta ökar läsbarheten av koden, enligt Pythons egen hemsida[2].</w:t>
+      <w:r>
+        <w:t xml:space="preserve">Språket har en effektiv automatisk skräpsamling. Det stödjer textbehandling med </w:t>
+      </w:r>
+      <w:proofErr w:type="spellStart"/>
+      <w:r>
+        <w:t>regex</w:t>
+      </w:r>
+      <w:proofErr w:type="spellEnd"/>
+      <w:r>
+        <w:t>.</w:t>
       </w:r>
     </w:p>
-    <w:p>
-      <w:pPr>
-        <w:rPr/>
-      </w:pPr>
-      <w:r>
-        <w:rPr>
-          <w:rtl w:val="0"/>
-        </w:rPr>
-      </w:r>
-    </w:p>
-    <w:p>
-      <w:pPr>
-        <w:rPr/>
-      </w:pPr>
-      <w:r>
-        <w:rPr>
-          <w:rtl w:val="0"/>
-        </w:rPr>
-        <w:t xml:space="preserve">Språket har stöd för flera olika programmeringsparadigm, bland annat strukturerad proceduriell programmering, objektorienterad programmering och funktionell programmering.</w:t>
-      </w:r>
-    </w:p>
-    <w:p>
-      <w:pPr>
-        <w:rPr/>
-      </w:pPr>
-      <w:r>
-        <w:rPr>
-          <w:rtl w:val="0"/>
-        </w:rPr>
-      </w:r>
-    </w:p>
-    <w:p>
-      <w:pPr>
-        <w:rPr/>
-      </w:pPr>
-      <w:r>
-        <w:rPr>
-          <w:rtl w:val="0"/>
-        </w:rPr>
-        <w:t xml:space="preserve">Språket har en effektiv automatisk skräpsamling. Det stödjer textbehandling med regex.</w:t>
-      </w:r>
-    </w:p>
-    <w:p>
-      <w:pPr>
-        <w:rPr/>
-      </w:pPr>
-      <w:r>
-        <w:rPr>
-          <w:rtl w:val="0"/>
-        </w:rPr>
-      </w:r>
-    </w:p>
+    <w:p/>
     <w:sectPr>
-      <w:pgSz w:h="16834" w:w="11909" w:orient="portrait"/>
-      <w:pgMar w:bottom="1440" w:top="1440" w:left="1440" w:right="1440" w:header="720" w:footer="720"/>
+      <w:pgSz w:w="11909" w:h="16834"/>
+      <w:pgMar w:top="1440" w:right="1440" w:bottom="1440" w:left="1440" w:header="720" w:footer="720" w:gutter="0"/>
       <w:pgNumType w:start="1"/>
+      <w:cols w:space="720"/>
     </w:sectPr>
   </w:body>
 </w:document>
 </file>
 
-<file path=word/numbering.xml><?xml version="1.0" encoding="utf-8"?>
-<w:numbering xmlns:mc="http://schemas.openxmlformats.org/markup-compatibility/2006" xmlns:o="urn:schemas-microsoft-com:office:office" xmlns:r="http://schemas.openxmlformats.org/officeDocument/2006/relationships" xmlns:m="http://schemas.openxmlformats.org/officeDocument/2006/math" xmlns:v="urn:schemas-microsoft-com:vml" xmlns:wp="http://schemas.openxmlformats.org/drawingml/2006/wordprocessingDrawing" xmlns:w10="urn:schemas-microsoft-com:office:word" xmlns:w="http://schemas.openxmlformats.org/wordprocessingml/2006/main" xmlns:wne="http://schemas.microsoft.com/office/word/2006/wordml" xmlns:sl="http://schemas.openxmlformats.org/schemaLibrary/2006/main" xmlns:a="http://schemas.openxmlformats.org/drawingml/2006/main" xmlns:pic="http://schemas.openxmlformats.org/drawingml/2006/picture" xmlns:c="http://schemas.openxmlformats.org/drawingml/2006/chart" xmlns:lc="http://schemas.openxmlformats.org/drawingml/2006/lockedCanvas" xmlns:dgm="http://schemas.openxmlformats.org/drawingml/2006/diagram" xmlns:wps="http://schemas.microsoft.com/office/word/2010/wordprocessingShape" xmlns:wpg="http://schemas.microsoft.com/office/word/2010/wordprocessingGroup" xmlns:w14="http://schemas.microsoft.com/office/word/2010/wordml" xmlns:w15="http://schemas.microsoft.com/office/word/2012/wordml"/>
-</file>
-
 <file path=word/styles.xml><?xml version="1.0" encoding="utf-8"?>
-<w:styles xmlns:mc="http://schemas.openxmlformats.org/markup-compatibility/2006" xmlns:o="urn:schemas-microsoft-com:office:office" xmlns:r="http://schemas.openxmlformats.org/officeDocument/2006/relationships" xmlns:m="http://schemas.openxmlformats.org/officeDocument/2006/math" xmlns:v="urn:schemas-microsoft-com:vml" xmlns:wp="http://schemas.openxmlformats.org/drawingml/2006/wordprocessingDrawing" xmlns:w10="urn:schemas-microsoft-com:office:word" xmlns:w="http://schemas.openxmlformats.org/wordprocessingml/2006/main" xmlns:wne="http://schemas.microsoft.com/office/word/2006/wordml" xmlns:sl="http://schemas.openxmlformats.org/schemaLibrary/2006/main" xmlns:a="http://schemas.openxmlformats.org/drawingml/2006/main" xmlns:pic="http://schemas.openxmlformats.org/drawingml/2006/picture" xmlns:c="http://schemas.openxmlformats.org/drawingml/2006/chart" xmlns:lc="http://schemas.openxmlformats.org/drawingml/2006/lockedCanvas" xmlns:dgm="http://schemas.openxmlformats.org/drawingml/2006/diagram" xmlns:wps="http://schemas.microsoft.com/office/word/2010/wordprocessingShape" xmlns:wpg="http://schemas.microsoft.com/office/word/2010/wordprocessingGroup" xmlns:w14="http://schemas.microsoft.com/office/word/2010/wordml" xmlns:w15="http://schemas.microsoft.com/office/word/2012/wordml">
+<w:styles xmlns:mc="http://schemas.openxmlformats.org/markup-compatibility/2006" xmlns:r="http://schemas.openxmlformats.org/officeDocument/2006/relationships" xmlns:w="http://schemas.openxmlformats.org/wordprocessingml/2006/main" xmlns:w14="http://schemas.microsoft.com/office/word/2010/wordml" xmlns:w15="http://schemas.microsoft.com/office/word/2012/wordml" xmlns:w16cex="http://schemas.microsoft.com/office/word/2018/wordml/cex" xmlns:w16cid="http://schemas.microsoft.com/office/word/2016/wordml/cid" xmlns:w16="http://schemas.microsoft.com/office/word/2018/wordml" xmlns:w16sdtdh="http://schemas.microsoft.com/office/word/2020/wordml/sdtdatahash" xmlns:w16se="http://schemas.microsoft.com/office/word/2015/wordml/symex" mc:Ignorable="w14 w15 w16se w16cid w16 w16cex w16sdtdh">
   <w:docDefaults>
     <w:rPrDefault>
       <w:rPr>
-        <w:rFonts w:ascii="Arial" w:cs="Arial" w:eastAsia="Arial" w:hAnsi="Arial"/>
+        <w:rFonts w:ascii="Arial" w:eastAsia="Arial" w:hAnsi="Arial" w:cs="Arial"/>
         <w:sz w:val="22"/>
         <w:szCs w:val="22"/>
-        <w:lang w:val="sv"/>
+        <w:lang w:val="sv" w:eastAsia="sv-SE" w:bidi="ar-SA"/>
       </w:rPr>
     </w:rPrDefault>
     <w:pPrDefault>
@@ -179,69 +192,457 @@
       </w:pPr>
     </w:pPrDefault>
   </w:docDefaults>
-  <w:style w:type="paragraph" w:styleId="Normal" w:default="1">
-    <w:name w:val="normal"/>
-  </w:style>
-  <w:style w:type="table" w:styleId="TableNormal" w:default="1">
-    <w:name w:val="Table Normal"/>
-  </w:style>
-  <w:style w:type="paragraph" w:styleId="Heading1">
+  <w:latentStyles w:defLockedState="0" w:defUIPriority="99" w:defSemiHidden="0" w:defUnhideWhenUsed="0" w:defQFormat="0" w:count="376">
+    <w:lsdException w:name="Normal" w:uiPriority="0" w:qFormat="1"/>
+    <w:lsdException w:name="heading 1" w:uiPriority="9" w:qFormat="1"/>
+    <w:lsdException w:name="heading 2" w:semiHidden="1" w:uiPriority="9" w:unhideWhenUsed="1" w:qFormat="1"/>
+    <w:lsdException w:name="heading 3" w:semiHidden="1" w:uiPriority="9" w:unhideWhenUsed="1" w:qFormat="1"/>
+    <w:lsdException w:name="heading 4" w:semiHidden="1" w:uiPriority="9" w:unhideWhenUsed="1" w:qFormat="1"/>
+    <w:lsdException w:name="heading 5" w:semiHidden="1" w:uiPriority="9" w:unhideWhenUsed="1" w:qFormat="1"/>
+    <w:lsdException w:name="heading 6" w:semiHidden="1" w:uiPriority="9" w:unhideWhenUsed="1" w:qFormat="1"/>
+    <w:lsdException w:name="heading 7" w:semiHidden="1" w:uiPriority="9" w:unhideWhenUsed="1" w:qFormat="1"/>
+    <w:lsdException w:name="heading 8" w:semiHidden="1" w:uiPriority="9" w:unhideWhenUsed="1" w:qFormat="1"/>
+    <w:lsdException w:name="heading 9" w:semiHidden="1" w:uiPriority="9" w:unhideWhenUsed="1" w:qFormat="1"/>
+    <w:lsdException w:name="index 1" w:semiHidden="1" w:unhideWhenUsed="1"/>
+    <w:lsdException w:name="index 2" w:semiHidden="1" w:unhideWhenUsed="1"/>
+    <w:lsdException w:name="index 3" w:semiHidden="1" w:unhideWhenUsed="1"/>
+    <w:lsdException w:name="index 4" w:semiHidden="1" w:unhideWhenUsed="1"/>
+    <w:lsdException w:name="index 5" w:semiHidden="1" w:unhideWhenUsed="1"/>
+    <w:lsdException w:name="index 6" w:semiHidden="1" w:unhideWhenUsed="1"/>
+    <w:lsdException w:name="index 7" w:semiHidden="1" w:unhideWhenUsed="1"/>
+    <w:lsdException w:name="index 8" w:semiHidden="1" w:unhideWhenUsed="1"/>
+    <w:lsdException w:name="index 9" w:semiHidden="1" w:unhideWhenUsed="1"/>
+    <w:lsdException w:name="toc 1" w:semiHidden="1" w:uiPriority="39" w:unhideWhenUsed="1"/>
+    <w:lsdException w:name="toc 2" w:semiHidden="1" w:uiPriority="39" w:unhideWhenUsed="1"/>
+    <w:lsdException w:name="toc 3" w:semiHidden="1" w:uiPriority="39" w:unhideWhenUsed="1"/>
+    <w:lsdException w:name="toc 4" w:semiHidden="1" w:uiPriority="39" w:unhideWhenUsed="1"/>
+    <w:lsdException w:name="toc 5" w:semiHidden="1" w:uiPriority="39" w:unhideWhenUsed="1"/>
+    <w:lsdException w:name="toc 6" w:semiHidden="1" w:uiPriority="39" w:unhideWhenUsed="1"/>
+    <w:lsdException w:name="toc 7" w:semiHidden="1" w:uiPriority="39" w:unhideWhenUsed="1"/>
+    <w:lsdException w:name="toc 8" w:semiHidden="1" w:uiPriority="39" w:unhideWhenUsed="1"/>
+    <w:lsdException w:name="toc 9" w:semiHidden="1" w:uiPriority="39" w:unhideWhenUsed="1"/>
+    <w:lsdException w:name="Normal Indent" w:semiHidden="1" w:unhideWhenUsed="1"/>
+    <w:lsdException w:name="footnote text" w:semiHidden="1" w:unhideWhenUsed="1"/>
+    <w:lsdException w:name="annotation text" w:semiHidden="1" w:unhideWhenUsed="1"/>
+    <w:lsdException w:name="header" w:semiHidden="1" w:unhideWhenUsed="1"/>
+    <w:lsdException w:name="footer" w:semiHidden="1" w:unhideWhenUsed="1"/>
+    <w:lsdException w:name="index heading" w:semiHidden="1" w:unhideWhenUsed="1"/>
+    <w:lsdException w:name="caption" w:semiHidden="1" w:uiPriority="35" w:unhideWhenUsed="1" w:qFormat="1"/>
+    <w:lsdException w:name="table of figures" w:semiHidden="1" w:unhideWhenUsed="1"/>
+    <w:lsdException w:name="envelope address" w:semiHidden="1" w:unhideWhenUsed="1"/>
+    <w:lsdException w:name="envelope return" w:semiHidden="1" w:unhideWhenUsed="1"/>
+    <w:lsdException w:name="footnote reference" w:semiHidden="1" w:unhideWhenUsed="1"/>
+    <w:lsdException w:name="annotation reference" w:semiHidden="1" w:unhideWhenUsed="1"/>
+    <w:lsdException w:name="line number" w:semiHidden="1" w:unhideWhenUsed="1"/>
+    <w:lsdException w:name="page number" w:semiHidden="1" w:unhideWhenUsed="1"/>
+    <w:lsdException w:name="endnote reference" w:semiHidden="1" w:unhideWhenUsed="1"/>
+    <w:lsdException w:name="endnote text" w:semiHidden="1" w:unhideWhenUsed="1"/>
+    <w:lsdException w:name="table of authorities" w:semiHidden="1" w:unhideWhenUsed="1"/>
+    <w:lsdException w:name="macro" w:semiHidden="1" w:unhideWhenUsed="1"/>
+    <w:lsdException w:name="toa heading" w:semiHidden="1" w:unhideWhenUsed="1"/>
+    <w:lsdException w:name="List" w:semiHidden="1" w:unhideWhenUsed="1"/>
+    <w:lsdException w:name="List Bullet" w:semiHidden="1" w:unhideWhenUsed="1"/>
+    <w:lsdException w:name="List Number" w:semiHidden="1" w:unhideWhenUsed="1"/>
+    <w:lsdException w:name="List 2" w:semiHidden="1" w:unhideWhenUsed="1"/>
+    <w:lsdException w:name="List 3" w:semiHidden="1" w:unhideWhenUsed="1"/>
+    <w:lsdException w:name="List 4" w:semiHidden="1" w:unhideWhenUsed="1"/>
+    <w:lsdException w:name="List 5" w:semiHidden="1" w:unhideWhenUsed="1"/>
+    <w:lsdException w:name="List Bullet 2" w:semiHidden="1" w:unhideWhenUsed="1"/>
+    <w:lsdException w:name="List Bullet 3" w:semiHidden="1" w:unhideWhenUsed="1"/>
+    <w:lsdException w:name="List Bullet 4" w:semiHidden="1" w:unhideWhenUsed="1"/>
+    <w:lsdException w:name="List Bullet 5" w:semiHidden="1" w:unhideWhenUsed="1"/>
+    <w:lsdException w:name="List Number 2" w:semiHidden="1" w:unhideWhenUsed="1"/>
+    <w:lsdException w:name="List Number 3" w:semiHidden="1" w:unhideWhenUsed="1"/>
+    <w:lsdException w:name="List Number 4" w:semiHidden="1" w:unhideWhenUsed="1"/>
+    <w:lsdException w:name="List Number 5" w:semiHidden="1" w:unhideWhenUsed="1"/>
+    <w:lsdException w:name="Title" w:uiPriority="10" w:qFormat="1"/>
+    <w:lsdException w:name="Closing" w:semiHidden="1" w:unhideWhenUsed="1"/>
+    <w:lsdException w:name="Signature" w:semiHidden="1" w:unhideWhenUsed="1"/>
+    <w:lsdException w:name="Default Paragraph Font" w:semiHidden="1" w:uiPriority="1" w:unhideWhenUsed="1"/>
+    <w:lsdException w:name="Body Text" w:semiHidden="1" w:unhideWhenUsed="1"/>
+    <w:lsdException w:name="Body Text Indent" w:semiHidden="1" w:unhideWhenUsed="1"/>
+    <w:lsdException w:name="List Continue" w:semiHidden="1" w:unhideWhenUsed="1"/>
+    <w:lsdException w:name="List Continue 2" w:semiHidden="1" w:unhideWhenUsed="1"/>
+    <w:lsdException w:name="List Continue 3" w:semiHidden="1" w:unhideWhenUsed="1"/>
+    <w:lsdException w:name="List Continue 4" w:semiHidden="1" w:unhideWhenUsed="1"/>
+    <w:lsdException w:name="List Continue 5" w:semiHidden="1" w:unhideWhenUsed="1"/>
+    <w:lsdException w:name="Message Header" w:semiHidden="1" w:unhideWhenUsed="1"/>
+    <w:lsdException w:name="Subtitle" w:uiPriority="11" w:qFormat="1"/>
+    <w:lsdException w:name="Salutation" w:semiHidden="1" w:unhideWhenUsed="1"/>
+    <w:lsdException w:name="Date" w:semiHidden="1" w:unhideWhenUsed="1"/>
+    <w:lsdException w:name="Body Text First Indent" w:semiHidden="1" w:unhideWhenUsed="1"/>
+    <w:lsdException w:name="Body Text First Indent 2" w:semiHidden="1" w:unhideWhenUsed="1"/>
+    <w:lsdException w:name="Note Heading" w:semiHidden="1" w:unhideWhenUsed="1"/>
+    <w:lsdException w:name="Body Text 2" w:semiHidden="1" w:unhideWhenUsed="1"/>
+    <w:lsdException w:name="Body Text 3" w:semiHidden="1" w:unhideWhenUsed="1"/>
+    <w:lsdException w:name="Body Text Indent 2" w:semiHidden="1" w:unhideWhenUsed="1"/>
+    <w:lsdException w:name="Body Text Indent 3" w:semiHidden="1" w:unhideWhenUsed="1"/>
+    <w:lsdException w:name="Block Text" w:semiHidden="1" w:unhideWhenUsed="1"/>
+    <w:lsdException w:name="Hyperlink" w:semiHidden="1" w:unhideWhenUsed="1"/>
+    <w:lsdException w:name="FollowedHyperlink" w:semiHidden="1" w:unhideWhenUsed="1"/>
+    <w:lsdException w:name="Strong" w:uiPriority="22" w:qFormat="1"/>
+    <w:lsdException w:name="Emphasis" w:uiPriority="20" w:qFormat="1"/>
+    <w:lsdException w:name="Document Map" w:semiHidden="1" w:unhideWhenUsed="1"/>
+    <w:lsdException w:name="Plain Text" w:semiHidden="1" w:unhideWhenUsed="1"/>
+    <w:lsdException w:name="E-mail Signature" w:semiHidden="1" w:unhideWhenUsed="1"/>
+    <w:lsdException w:name="HTML Top of Form" w:semiHidden="1" w:unhideWhenUsed="1"/>
+    <w:lsdException w:name="HTML Bottom of Form" w:semiHidden="1" w:unhideWhenUsed="1"/>
+    <w:lsdException w:name="Normal (Web)" w:semiHidden="1" w:unhideWhenUsed="1"/>
+    <w:lsdException w:name="HTML Acronym" w:semiHidden="1" w:unhideWhenUsed="1"/>
+    <w:lsdException w:name="HTML Address" w:semiHidden="1" w:unhideWhenUsed="1"/>
+    <w:lsdException w:name="HTML Cite" w:semiHidden="1" w:unhideWhenUsed="1"/>
+    <w:lsdException w:name="HTML Code" w:semiHidden="1" w:unhideWhenUsed="1"/>
+    <w:lsdException w:name="HTML Definition" w:semiHidden="1" w:unhideWhenUsed="1"/>
+    <w:lsdException w:name="HTML Keyboard" w:semiHidden="1" w:unhideWhenUsed="1"/>
+    <w:lsdException w:name="HTML Preformatted" w:semiHidden="1" w:unhideWhenUsed="1"/>
+    <w:lsdException w:name="HTML Sample" w:semiHidden="1" w:unhideWhenUsed="1"/>
+    <w:lsdException w:name="HTML Typewriter" w:semiHidden="1" w:unhideWhenUsed="1"/>
+    <w:lsdException w:name="HTML Variable" w:semiHidden="1" w:unhideWhenUsed="1"/>
+    <w:lsdException w:name="Normal Table" w:semiHidden="1" w:unhideWhenUsed="1"/>
+    <w:lsdException w:name="annotation subject" w:semiHidden="1" w:unhideWhenUsed="1"/>
+    <w:lsdException w:name="No List" w:semiHidden="1" w:unhideWhenUsed="1"/>
+    <w:lsdException w:name="Outline List 1" w:semiHidden="1" w:unhideWhenUsed="1"/>
+    <w:lsdException w:name="Outline List 2" w:semiHidden="1" w:unhideWhenUsed="1"/>
+    <w:lsdException w:name="Outline List 3" w:semiHidden="1" w:unhideWhenUsed="1"/>
+    <w:lsdException w:name="Table Simple 1" w:semiHidden="1" w:unhideWhenUsed="1"/>
+    <w:lsdException w:name="Table Simple 2" w:semiHidden="1" w:unhideWhenUsed="1"/>
+    <w:lsdException w:name="Table Simple 3" w:semiHidden="1" w:unhideWhenUsed="1"/>
+    <w:lsdException w:name="Table Classic 1" w:semiHidden="1" w:unhideWhenUsed="1"/>
+    <w:lsdException w:name="Table Classic 2" w:semiHidden="1" w:unhideWhenUsed="1"/>
+    <w:lsdException w:name="Table Classic 3" w:semiHidden="1" w:unhideWhenUsed="1"/>
+    <w:lsdException w:name="Table Classic 4" w:semiHidden="1" w:unhideWhenUsed="1"/>
+    <w:lsdException w:name="Table Colorful 1" w:semiHidden="1" w:unhideWhenUsed="1"/>
+    <w:lsdException w:name="Table Colorful 2" w:semiHidden="1" w:unhideWhenUsed="1"/>
+    <w:lsdException w:name="Table Colorful 3" w:semiHidden="1" w:unhideWhenUsed="1"/>
+    <w:lsdException w:name="Table Columns 1" w:semiHidden="1" w:unhideWhenUsed="1"/>
+    <w:lsdException w:name="Table Columns 2" w:semiHidden="1" w:unhideWhenUsed="1"/>
+    <w:lsdException w:name="Table Columns 3" w:semiHidden="1" w:unhideWhenUsed="1"/>
+    <w:lsdException w:name="Table Columns 4" w:semiHidden="1" w:unhideWhenUsed="1"/>
+    <w:lsdException w:name="Table Columns 5" w:semiHidden="1" w:unhideWhenUsed="1"/>
+    <w:lsdException w:name="Table Grid 1" w:semiHidden="1" w:unhideWhenUsed="1"/>
+    <w:lsdException w:name="Table Grid 2" w:semiHidden="1" w:unhideWhenUsed="1"/>
+    <w:lsdException w:name="Table Grid 3" w:semiHidden="1" w:unhideWhenUsed="1"/>
+    <w:lsdException w:name="Table Grid 4" w:semiHidden="1" w:unhideWhenUsed="1"/>
+    <w:lsdException w:name="Table Grid 5" w:semiHidden="1" w:unhideWhenUsed="1"/>
+    <w:lsdException w:name="Table Grid 6" w:semiHidden="1" w:unhideWhenUsed="1"/>
+    <w:lsdException w:name="Table Grid 7" w:semiHidden="1" w:unhideWhenUsed="1"/>
+    <w:lsdException w:name="Table Grid 8" w:semiHidden="1" w:unhideWhenUsed="1"/>
+    <w:lsdException w:name="Table List 1" w:semiHidden="1" w:unhideWhenUsed="1"/>
+    <w:lsdException w:name="Table List 2" w:semiHidden="1" w:unhideWhenUsed="1"/>
+    <w:lsdException w:name="Table List 3" w:semiHidden="1" w:unhideWhenUsed="1"/>
+    <w:lsdException w:name="Table List 4" w:semiHidden="1" w:unhideWhenUsed="1"/>
+    <w:lsdException w:name="Table List 5" w:semiHidden="1" w:unhideWhenUsed="1"/>
+    <w:lsdException w:name="Table List 6" w:semiHidden="1" w:unhideWhenUsed="1"/>
+    <w:lsdException w:name="Table List 7" w:semiHidden="1" w:unhideWhenUsed="1"/>
+    <w:lsdException w:name="Table List 8" w:semiHidden="1" w:unhideWhenUsed="1"/>
+    <w:lsdException w:name="Table 3D effects 1" w:semiHidden="1" w:unhideWhenUsed="1"/>
+    <w:lsdException w:name="Table 3D effects 2" w:semiHidden="1" w:unhideWhenUsed="1"/>
+    <w:lsdException w:name="Table 3D effects 3" w:semiHidden="1" w:unhideWhenUsed="1"/>
+    <w:lsdException w:name="Table Contemporary" w:semiHidden="1" w:unhideWhenUsed="1"/>
+    <w:lsdException w:name="Table Elegant" w:semiHidden="1" w:unhideWhenUsed="1"/>
+    <w:lsdException w:name="Table Professional" w:semiHidden="1" w:unhideWhenUsed="1"/>
+    <w:lsdException w:name="Table Subtle 1" w:semiHidden="1" w:unhideWhenUsed="1"/>
+    <w:lsdException w:name="Table Subtle 2" w:semiHidden="1" w:unhideWhenUsed="1"/>
+    <w:lsdException w:name="Table Web 1" w:semiHidden="1" w:unhideWhenUsed="1"/>
+    <w:lsdException w:name="Table Web 2" w:semiHidden="1" w:unhideWhenUsed="1"/>
+    <w:lsdException w:name="Table Web 3" w:semiHidden="1" w:unhideWhenUsed="1"/>
+    <w:lsdException w:name="Balloon Text" w:semiHidden="1" w:unhideWhenUsed="1"/>
+    <w:lsdException w:name="Table Grid" w:uiPriority="39"/>
+    <w:lsdException w:name="Table Theme" w:semiHidden="1" w:unhideWhenUsed="1"/>
+    <w:lsdException w:name="Placeholder Text" w:semiHidden="1"/>
+    <w:lsdException w:name="No Spacing" w:uiPriority="1" w:qFormat="1"/>
+    <w:lsdException w:name="Light Shading" w:uiPriority="60"/>
+    <w:lsdException w:name="Light List" w:uiPriority="61"/>
+    <w:lsdException w:name="Light Grid" w:uiPriority="62"/>
+    <w:lsdException w:name="Medium Shading 1" w:uiPriority="63"/>
+    <w:lsdException w:name="Medium Shading 2" w:uiPriority="64"/>
+    <w:lsdException w:name="Medium List 1" w:uiPriority="65"/>
+    <w:lsdException w:name="Medium List 2" w:uiPriority="66"/>
+    <w:lsdException w:name="Medium Grid 1" w:uiPriority="67"/>
+    <w:lsdException w:name="Medium Grid 2" w:uiPriority="68"/>
+    <w:lsdException w:name="Medium Grid 3" w:uiPriority="69"/>
+    <w:lsdException w:name="Dark List" w:uiPriority="70"/>
+    <w:lsdException w:name="Colorful Shading" w:uiPriority="71"/>
+    <w:lsdException w:name="Colorful List" w:uiPriority="72"/>
+    <w:lsdException w:name="Colorful Grid" w:uiPriority="73"/>
+    <w:lsdException w:name="Light Shading Accent 1" w:uiPriority="60"/>
+    <w:lsdException w:name="Light List Accent 1" w:uiPriority="61"/>
+    <w:lsdException w:name="Light Grid Accent 1" w:uiPriority="62"/>
+    <w:lsdException w:name="Medium Shading 1 Accent 1" w:uiPriority="63"/>
+    <w:lsdException w:name="Medium Shading 2 Accent 1" w:uiPriority="64"/>
+    <w:lsdException w:name="Medium List 1 Accent 1" w:uiPriority="65"/>
+    <w:lsdException w:name="Revision" w:semiHidden="1"/>
+    <w:lsdException w:name="List Paragraph" w:uiPriority="34" w:qFormat="1"/>
+    <w:lsdException w:name="Quote" w:uiPriority="29" w:qFormat="1"/>
+    <w:lsdException w:name="Intense Quote" w:uiPriority="30" w:qFormat="1"/>
+    <w:lsdException w:name="Medium List 2 Accent 1" w:uiPriority="66"/>
+    <w:lsdException w:name="Medium Grid 1 Accent 1" w:uiPriority="67"/>
+    <w:lsdException w:name="Medium Grid 2 Accent 1" w:uiPriority="68"/>
+    <w:lsdException w:name="Medium Grid 3 Accent 1" w:uiPriority="69"/>
+    <w:lsdException w:name="Dark List Accent 1" w:uiPriority="70"/>
+    <w:lsdException w:name="Colorful Shading Accent 1" w:uiPriority="71"/>
+    <w:lsdException w:name="Colorful List Accent 1" w:uiPriority="72"/>
+    <w:lsdException w:name="Colorful Grid Accent 1" w:uiPriority="73"/>
+    <w:lsdException w:name="Light Shading Accent 2" w:uiPriority="60"/>
+    <w:lsdException w:name="Light List Accent 2" w:uiPriority="61"/>
+    <w:lsdException w:name="Light Grid Accent 2" w:uiPriority="62"/>
+    <w:lsdException w:name="Medium Shading 1 Accent 2" w:uiPriority="63"/>
+    <w:lsdException w:name="Medium Shading 2 Accent 2" w:uiPriority="64"/>
+    <w:lsdException w:name="Medium List 1 Accent 2" w:uiPriority="65"/>
+    <w:lsdException w:name="Medium List 2 Accent 2" w:uiPriority="66"/>
+    <w:lsdException w:name="Medium Grid 1 Accent 2" w:uiPriority="67"/>
+    <w:lsdException w:name="Medium Grid 2 Accent 2" w:uiPriority="68"/>
+    <w:lsdException w:name="Medium Grid 3 Accent 2" w:uiPriority="69"/>
+    <w:lsdException w:name="Dark List Accent 2" w:uiPriority="70"/>
+    <w:lsdException w:name="Colorful Shading Accent 2" w:uiPriority="71"/>
+    <w:lsdException w:name="Colorful List Accent 2" w:uiPriority="72"/>
+    <w:lsdException w:name="Colorful Grid Accent 2" w:uiPriority="73"/>
+    <w:lsdException w:name="Light Shading Accent 3" w:uiPriority="60"/>
+    <w:lsdException w:name="Light List Accent 3" w:uiPriority="61"/>
+    <w:lsdException w:name="Light Grid Accent 3" w:uiPriority="62"/>
+    <w:lsdException w:name="Medium Shading 1 Accent 3" w:uiPriority="63"/>
+    <w:lsdException w:name="Medium Shading 2 Accent 3" w:uiPriority="64"/>
+    <w:lsdException w:name="Medium List 1 Accent 3" w:uiPriority="65"/>
+    <w:lsdException w:name="Medium List 2 Accent 3" w:uiPriority="66"/>
+    <w:lsdException w:name="Medium Grid 1 Accent 3" w:uiPriority="67"/>
+    <w:lsdException w:name="Medium Grid 2 Accent 3" w:uiPriority="68"/>
+    <w:lsdException w:name="Medium Grid 3 Accent 3" w:uiPriority="69"/>
+    <w:lsdException w:name="Dark List Accent 3" w:uiPriority="70"/>
+    <w:lsdException w:name="Colorful Shading Accent 3" w:uiPriority="71"/>
+    <w:lsdException w:name="Colorful List Accent 3" w:uiPriority="72"/>
+    <w:lsdException w:name="Colorful Grid Accent 3" w:uiPriority="73"/>
+    <w:lsdException w:name="Light Shading Accent 4" w:uiPriority="60"/>
+    <w:lsdException w:name="Light List Accent 4" w:uiPriority="61"/>
+    <w:lsdException w:name="Light Grid Accent 4" w:uiPriority="62"/>
+    <w:lsdException w:name="Medium Shading 1 Accent 4" w:uiPriority="63"/>
+    <w:lsdException w:name="Medium Shading 2 Accent 4" w:uiPriority="64"/>
+    <w:lsdException w:name="Medium List 1 Accent 4" w:uiPriority="65"/>
+    <w:lsdException w:name="Medium List 2 Accent 4" w:uiPriority="66"/>
+    <w:lsdException w:name="Medium Grid 1 Accent 4" w:uiPriority="67"/>
+    <w:lsdException w:name="Medium Grid 2 Accent 4" w:uiPriority="68"/>
+    <w:lsdException w:name="Medium Grid 3 Accent 4" w:uiPriority="69"/>
+    <w:lsdException w:name="Dark List Accent 4" w:uiPriority="70"/>
+    <w:lsdException w:name="Colorful Shading Accent 4" w:uiPriority="71"/>
+    <w:lsdException w:name="Colorful List Accent 4" w:uiPriority="72"/>
+    <w:lsdException w:name="Colorful Grid Accent 4" w:uiPriority="73"/>
+    <w:lsdException w:name="Light Shading Accent 5" w:uiPriority="60"/>
+    <w:lsdException w:name="Light List Accent 5" w:uiPriority="61"/>
+    <w:lsdException w:name="Light Grid Accent 5" w:uiPriority="62"/>
+    <w:lsdException w:name="Medium Shading 1 Accent 5" w:uiPriority="63"/>
+    <w:lsdException w:name="Medium Shading 2 Accent 5" w:uiPriority="64"/>
+    <w:lsdException w:name="Medium List 1 Accent 5" w:uiPriority="65"/>
+    <w:lsdException w:name="Medium List 2 Accent 5" w:uiPriority="66"/>
+    <w:lsdException w:name="Medium Grid 1 Accent 5" w:uiPriority="67"/>
+    <w:lsdException w:name="Medium Grid 2 Accent 5" w:uiPriority="68"/>
+    <w:lsdException w:name="Medium Grid 3 Accent 5" w:uiPriority="69"/>
+    <w:lsdException w:name="Dark List Accent 5" w:uiPriority="70"/>
+    <w:lsdException w:name="Colorful Shading Accent 5" w:uiPriority="71"/>
+    <w:lsdException w:name="Colorful List Accent 5" w:uiPriority="72"/>
+    <w:lsdException w:name="Colorful Grid Accent 5" w:uiPriority="73"/>
+    <w:lsdException w:name="Light Shading Accent 6" w:uiPriority="60"/>
+    <w:lsdException w:name="Light List Accent 6" w:uiPriority="61"/>
+    <w:lsdException w:name="Light Grid Accent 6" w:uiPriority="62"/>
+    <w:lsdException w:name="Medium Shading 1 Accent 6" w:uiPriority="63"/>
+    <w:lsdException w:name="Medium Shading 2 Accent 6" w:uiPriority="64"/>
+    <w:lsdException w:name="Medium List 1 Accent 6" w:uiPriority="65"/>
+    <w:lsdException w:name="Medium List 2 Accent 6" w:uiPriority="66"/>
+    <w:lsdException w:name="Medium Grid 1 Accent 6" w:uiPriority="67"/>
+    <w:lsdException w:name="Medium Grid 2 Accent 6" w:uiPriority="68"/>
+    <w:lsdException w:name="Medium Grid 3 Accent 6" w:uiPriority="69"/>
+    <w:lsdException w:name="Dark List Accent 6" w:uiPriority="70"/>
+    <w:lsdException w:name="Colorful Shading Accent 6" w:uiPriority="71"/>
+    <w:lsdException w:name="Colorful List Accent 6" w:uiPriority="72"/>
+    <w:lsdException w:name="Colorful Grid Accent 6" w:uiPriority="73"/>
+    <w:lsdException w:name="Subtle Emphasis" w:uiPriority="19" w:qFormat="1"/>
+    <w:lsdException w:name="Intense Emphasis" w:uiPriority="21" w:qFormat="1"/>
+    <w:lsdException w:name="Subtle Reference" w:uiPriority="31" w:qFormat="1"/>
+    <w:lsdException w:name="Intense Reference" w:uiPriority="32" w:qFormat="1"/>
+    <w:lsdException w:name="Book Title" w:uiPriority="33" w:qFormat="1"/>
+    <w:lsdException w:name="Bibliography" w:semiHidden="1" w:uiPriority="37" w:unhideWhenUsed="1"/>
+    <w:lsdException w:name="TOC Heading" w:semiHidden="1" w:uiPriority="39" w:unhideWhenUsed="1" w:qFormat="1"/>
+    <w:lsdException w:name="Plain Table 1" w:uiPriority="41"/>
+    <w:lsdException w:name="Plain Table 2" w:uiPriority="42"/>
+    <w:lsdException w:name="Plain Table 3" w:uiPriority="43"/>
+    <w:lsdException w:name="Plain Table 4" w:uiPriority="44"/>
+    <w:lsdException w:name="Plain Table 5" w:uiPriority="45"/>
+    <w:lsdException w:name="Grid Table Light" w:uiPriority="40"/>
+    <w:lsdException w:name="Grid Table 1 Light" w:uiPriority="46"/>
+    <w:lsdException w:name="Grid Table 2" w:uiPriority="47"/>
+    <w:lsdException w:name="Grid Table 3" w:uiPriority="48"/>
+    <w:lsdException w:name="Grid Table 4" w:uiPriority="49"/>
+    <w:lsdException w:name="Grid Table 5 Dark" w:uiPriority="50"/>
+    <w:lsdException w:name="Grid Table 6 Colorful" w:uiPriority="51"/>
+    <w:lsdException w:name="Grid Table 7 Colorful" w:uiPriority="52"/>
+    <w:lsdException w:name="Grid Table 1 Light Accent 1" w:uiPriority="46"/>
+    <w:lsdException w:name="Grid Table 2 Accent 1" w:uiPriority="47"/>
+    <w:lsdException w:name="Grid Table 3 Accent 1" w:uiPriority="48"/>
+    <w:lsdException w:name="Grid Table 4 Accent 1" w:uiPriority="49"/>
+    <w:lsdException w:name="Grid Table 5 Dark Accent 1" w:uiPriority="50"/>
+    <w:lsdException w:name="Grid Table 6 Colorful Accent 1" w:uiPriority="51"/>
+    <w:lsdException w:name="Grid Table 7 Colorful Accent 1" w:uiPriority="52"/>
+    <w:lsdException w:name="Grid Table 1 Light Accent 2" w:uiPriority="46"/>
+    <w:lsdException w:name="Grid Table 2 Accent 2" w:uiPriority="47"/>
+    <w:lsdException w:name="Grid Table 3 Accent 2" w:uiPriority="48"/>
+    <w:lsdException w:name="Grid Table 4 Accent 2" w:uiPriority="49"/>
+    <w:lsdException w:name="Grid Table 5 Dark Accent 2" w:uiPriority="50"/>
+    <w:lsdException w:name="Grid Table 6 Colorful Accent 2" w:uiPriority="51"/>
+    <w:lsdException w:name="Grid Table 7 Colorful Accent 2" w:uiPriority="52"/>
+    <w:lsdException w:name="Grid Table 1 Light Accent 3" w:uiPriority="46"/>
+    <w:lsdException w:name="Grid Table 2 Accent 3" w:uiPriority="47"/>
+    <w:lsdException w:name="Grid Table 3 Accent 3" w:uiPriority="48"/>
+    <w:lsdException w:name="Grid Table 4 Accent 3" w:uiPriority="49"/>
+    <w:lsdException w:name="Grid Table 5 Dark Accent 3" w:uiPriority="50"/>
+    <w:lsdException w:name="Grid Table 6 Colorful Accent 3" w:uiPriority="51"/>
+    <w:lsdException w:name="Grid Table 7 Colorful Accent 3" w:uiPriority="52"/>
+    <w:lsdException w:name="Grid Table 1 Light Accent 4" w:uiPriority="46"/>
+    <w:lsdException w:name="Grid Table 2 Accent 4" w:uiPriority="47"/>
+    <w:lsdException w:name="Grid Table 3 Accent 4" w:uiPriority="48"/>
+    <w:lsdException w:name="Grid Table 4 Accent 4" w:uiPriority="49"/>
+    <w:lsdException w:name="Grid Table 5 Dark Accent 4" w:uiPriority="50"/>
+    <w:lsdException w:name="Grid Table 6 Colorful Accent 4" w:uiPriority="51"/>
+    <w:lsdException w:name="Grid Table 7 Colorful Accent 4" w:uiPriority="52"/>
+    <w:lsdException w:name="Grid Table 1 Light Accent 5" w:uiPriority="46"/>
+    <w:lsdException w:name="Grid Table 2 Accent 5" w:uiPriority="47"/>
+    <w:lsdException w:name="Grid Table 3 Accent 5" w:uiPriority="48"/>
+    <w:lsdException w:name="Grid Table 4 Accent 5" w:uiPriority="49"/>
+    <w:lsdException w:name="Grid Table 5 Dark Accent 5" w:uiPriority="50"/>
+    <w:lsdException w:name="Grid Table 6 Colorful Accent 5" w:uiPriority="51"/>
+    <w:lsdException w:name="Grid Table 7 Colorful Accent 5" w:uiPriority="52"/>
+    <w:lsdException w:name="Grid Table 1 Light Accent 6" w:uiPriority="46"/>
+    <w:lsdException w:name="Grid Table 2 Accent 6" w:uiPriority="47"/>
+    <w:lsdException w:name="Grid Table 3 Accent 6" w:uiPriority="48"/>
+    <w:lsdException w:name="Grid Table 4 Accent 6" w:uiPriority="49"/>
+    <w:lsdException w:name="Grid Table 5 Dark Accent 6" w:uiPriority="50"/>
+    <w:lsdException w:name="Grid Table 6 Colorful Accent 6" w:uiPriority="51"/>
+    <w:lsdException w:name="Grid Table 7 Colorful Accent 6" w:uiPriority="52"/>
+    <w:lsdException w:name="List Table 1 Light" w:uiPriority="46"/>
+    <w:lsdException w:name="List Table 2" w:uiPriority="47"/>
+    <w:lsdException w:name="List Table 3" w:uiPriority="48"/>
+    <w:lsdException w:name="List Table 4" w:uiPriority="49"/>
+    <w:lsdException w:name="List Table 5 Dark" w:uiPriority="50"/>
+    <w:lsdException w:name="List Table 6 Colorful" w:uiPriority="51"/>
+    <w:lsdException w:name="List Table 7 Colorful" w:uiPriority="52"/>
+    <w:lsdException w:name="List Table 1 Light Accent 1" w:uiPriority="46"/>
+    <w:lsdException w:name="List Table 2 Accent 1" w:uiPriority="47"/>
+    <w:lsdException w:name="List Table 3 Accent 1" w:uiPriority="48"/>
+    <w:lsdException w:name="List Table 4 Accent 1" w:uiPriority="49"/>
+    <w:lsdException w:name="List Table 5 Dark Accent 1" w:uiPriority="50"/>
+    <w:lsdException w:name="List Table 6 Colorful Accent 1" w:uiPriority="51"/>
+    <w:lsdException w:name="List Table 7 Colorful Accent 1" w:uiPriority="52"/>
+    <w:lsdException w:name="List Table 1 Light Accent 2" w:uiPriority="46"/>
+    <w:lsdException w:name="List Table 2 Accent 2" w:uiPriority="47"/>
+    <w:lsdException w:name="List Table 3 Accent 2" w:uiPriority="48"/>
+    <w:lsdException w:name="List Table 4 Accent 2" w:uiPriority="49"/>
+    <w:lsdException w:name="List Table 5 Dark Accent 2" w:uiPriority="50"/>
+    <w:lsdException w:name="List Table 6 Colorful Accent 2" w:uiPriority="51"/>
+    <w:lsdException w:name="List Table 7 Colorful Accent 2" w:uiPriority="52"/>
+    <w:lsdException w:name="List Table 1 Light Accent 3" w:uiPriority="46"/>
+    <w:lsdException w:name="List Table 2 Accent 3" w:uiPriority="47"/>
+    <w:lsdException w:name="List Table 3 Accent 3" w:uiPriority="48"/>
+    <w:lsdException w:name="List Table 4 Accent 3" w:uiPriority="49"/>
+    <w:lsdException w:name="List Table 5 Dark Accent 3" w:uiPriority="50"/>
+    <w:lsdException w:name="List Table 6 Colorful Accent 3" w:uiPriority="51"/>
+    <w:lsdException w:name="List Table 7 Colorful Accent 3" w:uiPriority="52"/>
+    <w:lsdException w:name="List Table 1 Light Accent 4" w:uiPriority="46"/>
+    <w:lsdException w:name="List Table 2 Accent 4" w:uiPriority="47"/>
+    <w:lsdException w:name="List Table 3 Accent 4" w:uiPriority="48"/>
+    <w:lsdException w:name="List Table 4 Accent 4" w:uiPriority="49"/>
+    <w:lsdException w:name="List Table 5 Dark Accent 4" w:uiPriority="50"/>
+    <w:lsdException w:name="List Table 6 Colorful Accent 4" w:uiPriority="51"/>
+    <w:lsdException w:name="List Table 7 Colorful Accent 4" w:uiPriority="52"/>
+    <w:lsdException w:name="List Table 1 Light Accent 5" w:uiPriority="46"/>
+    <w:lsdException w:name="List Table 2 Accent 5" w:uiPriority="47"/>
+    <w:lsdException w:name="List Table 3 Accent 5" w:uiPriority="48"/>
+    <w:lsdException w:name="List Table 4 Accent 5" w:uiPriority="49"/>
+    <w:lsdException w:name="List Table 5 Dark Accent 5" w:uiPriority="50"/>
+    <w:lsdException w:name="List Table 6 Colorful Accent 5" w:uiPriority="51"/>
+    <w:lsdException w:name="List Table 7 Colorful Accent 5" w:uiPriority="52"/>
+    <w:lsdException w:name="List Table 1 Light Accent 6" w:uiPriority="46"/>
+    <w:lsdException w:name="List Table 2 Accent 6" w:uiPriority="47"/>
+    <w:lsdException w:name="List Table 3 Accent 6" w:uiPriority="48"/>
+    <w:lsdException w:name="List Table 4 Accent 6" w:uiPriority="49"/>
+    <w:lsdException w:name="List Table 5 Dark Accent 6" w:uiPriority="50"/>
+    <w:lsdException w:name="List Table 6 Colorful Accent 6" w:uiPriority="51"/>
+    <w:lsdException w:name="List Table 7 Colorful Accent 6" w:uiPriority="52"/>
+    <w:lsdException w:name="Mention" w:semiHidden="1" w:unhideWhenUsed="1"/>
+    <w:lsdException w:name="Smart Hyperlink" w:semiHidden="1" w:unhideWhenUsed="1"/>
+    <w:lsdException w:name="Hashtag" w:semiHidden="1" w:unhideWhenUsed="1"/>
+    <w:lsdException w:name="Unresolved Mention" w:semiHidden="1" w:unhideWhenUsed="1"/>
+    <w:lsdException w:name="Smart Link" w:semiHidden="1" w:unhideWhenUsed="1"/>
+  </w:latentStyles>
+  <w:style w:type="paragraph" w:default="1" w:styleId="Normal">
+    <w:name w:val="Normal"/>
+    <w:qFormat/>
+  </w:style>
+  <w:style w:type="paragraph" w:styleId="Rubrik1">
     <w:name w:val="heading 1"/>
     <w:basedOn w:val="Normal"/>
     <w:next w:val="Normal"/>
+    <w:uiPriority w:val="9"/>
+    <w:qFormat/>
     <w:pPr>
-      <w:keepNext w:val="1"/>
-      <w:keepLines w:val="1"/>
-      <w:pageBreakBefore w:val="0"/>
-      <w:spacing w:after="120" w:before="400" w:lineRule="auto"/>
+      <w:keepNext/>
+      <w:keepLines/>
+      <w:spacing w:before="400" w:after="120"/>
+      <w:outlineLvl w:val="0"/>
     </w:pPr>
     <w:rPr>
       <w:sz w:val="40"/>
       <w:szCs w:val="40"/>
     </w:rPr>
   </w:style>
-  <w:style w:type="paragraph" w:styleId="Heading2">
+  <w:style w:type="paragraph" w:styleId="Rubrik2">
     <w:name w:val="heading 2"/>
     <w:basedOn w:val="Normal"/>
     <w:next w:val="Normal"/>
+    <w:uiPriority w:val="9"/>
+    <w:semiHidden/>
+    <w:unhideWhenUsed/>
+    <w:qFormat/>
     <w:pPr>
-      <w:keepNext w:val="1"/>
-      <w:keepLines w:val="1"/>
-      <w:pageBreakBefore w:val="0"/>
-      <w:spacing w:after="120" w:before="360" w:lineRule="auto"/>
+      <w:keepNext/>
+      <w:keepLines/>
+      <w:spacing w:before="360" w:after="120"/>
+      <w:outlineLvl w:val="1"/>
     </w:pPr>
     <w:rPr>
-      <w:b w:val="0"/>
       <w:sz w:val="32"/>
       <w:szCs w:val="32"/>
     </w:rPr>
   </w:style>
-  <w:style w:type="paragraph" w:styleId="Heading3">
+  <w:style w:type="paragraph" w:styleId="Rubrik3">
     <w:name w:val="heading 3"/>
     <w:basedOn w:val="Normal"/>
     <w:next w:val="Normal"/>
+    <w:uiPriority w:val="9"/>
+    <w:semiHidden/>
+    <w:unhideWhenUsed/>
+    <w:qFormat/>
     <w:pPr>
-      <w:keepNext w:val="1"/>
-      <w:keepLines w:val="1"/>
-      <w:pageBreakBefore w:val="0"/>
-      <w:spacing w:after="80" w:before="320" w:lineRule="auto"/>
+      <w:keepNext/>
+      <w:keepLines/>
+      <w:spacing w:before="320" w:after="80"/>
+      <w:outlineLvl w:val="2"/>
     </w:pPr>
     <w:rPr>
-      <w:b w:val="0"/>
       <w:color w:val="434343"/>
       <w:sz w:val="28"/>
       <w:szCs w:val="28"/>
     </w:rPr>
   </w:style>
-  <w:style w:type="paragraph" w:styleId="Heading4">
+  <w:style w:type="paragraph" w:styleId="Rubrik4">
     <w:name w:val="heading 4"/>
     <w:basedOn w:val="Normal"/>
     <w:next w:val="Normal"/>
+    <w:uiPriority w:val="9"/>
+    <w:semiHidden/>
+    <w:unhideWhenUsed/>
+    <w:qFormat/>
     <w:pPr>
-      <w:keepNext w:val="1"/>
-      <w:keepLines w:val="1"/>
-      <w:pageBreakBefore w:val="0"/>
-      <w:spacing w:after="80" w:before="280" w:lineRule="auto"/>
+      <w:keepNext/>
+      <w:keepLines/>
+      <w:spacing w:before="280" w:after="80"/>
+      <w:outlineLvl w:val="3"/>
     </w:pPr>
     <w:rPr>
       <w:color w:val="666666"/>
@@ -249,67 +650,109 @@
       <w:szCs w:val="24"/>
     </w:rPr>
   </w:style>
-  <w:style w:type="paragraph" w:styleId="Heading5">
+  <w:style w:type="paragraph" w:styleId="Rubrik5">
     <w:name w:val="heading 5"/>
     <w:basedOn w:val="Normal"/>
     <w:next w:val="Normal"/>
+    <w:uiPriority w:val="9"/>
+    <w:semiHidden/>
+    <w:unhideWhenUsed/>
+    <w:qFormat/>
     <w:pPr>
-      <w:keepNext w:val="1"/>
-      <w:keepLines w:val="1"/>
-      <w:pageBreakBefore w:val="0"/>
-      <w:spacing w:after="80" w:before="240" w:lineRule="auto"/>
+      <w:keepNext/>
+      <w:keepLines/>
+      <w:spacing w:before="240" w:after="80"/>
+      <w:outlineLvl w:val="4"/>
     </w:pPr>
     <w:rPr>
       <w:color w:val="666666"/>
-      <w:sz w:val="22"/>
-      <w:szCs w:val="22"/>
     </w:rPr>
   </w:style>
-  <w:style w:type="paragraph" w:styleId="Heading6">
+  <w:style w:type="paragraph" w:styleId="Rubrik6">
     <w:name w:val="heading 6"/>
     <w:basedOn w:val="Normal"/>
     <w:next w:val="Normal"/>
+    <w:uiPriority w:val="9"/>
+    <w:semiHidden/>
+    <w:unhideWhenUsed/>
+    <w:qFormat/>
     <w:pPr>
-      <w:keepNext w:val="1"/>
-      <w:keepLines w:val="1"/>
-      <w:pageBreakBefore w:val="0"/>
-      <w:spacing w:after="80" w:before="240" w:lineRule="auto"/>
+      <w:keepNext/>
+      <w:keepLines/>
+      <w:spacing w:before="240" w:after="80"/>
+      <w:outlineLvl w:val="5"/>
     </w:pPr>
     <w:rPr>
-      <w:i w:val="1"/>
+      <w:i/>
       <w:color w:val="666666"/>
-      <w:sz w:val="22"/>
-      <w:szCs w:val="22"/>
     </w:rPr>
   </w:style>
-  <w:style w:type="paragraph" w:styleId="Title">
+  <w:style w:type="character" w:default="1" w:styleId="Standardstycketeckensnitt">
+    <w:name w:val="Default Paragraph Font"/>
+    <w:uiPriority w:val="1"/>
+    <w:semiHidden/>
+    <w:unhideWhenUsed/>
+  </w:style>
+  <w:style w:type="table" w:default="1" w:styleId="Normaltabell">
+    <w:name w:val="Normal Table"/>
+    <w:uiPriority w:val="99"/>
+    <w:semiHidden/>
+    <w:unhideWhenUsed/>
+    <w:tblPr>
+      <w:tblInd w:w="0" w:type="dxa"/>
+      <w:tblCellMar>
+        <w:top w:w="0" w:type="dxa"/>
+        <w:left w:w="108" w:type="dxa"/>
+        <w:bottom w:w="0" w:type="dxa"/>
+        <w:right w:w="108" w:type="dxa"/>
+      </w:tblCellMar>
+    </w:tblPr>
+  </w:style>
+  <w:style w:type="numbering" w:default="1" w:styleId="Ingenlista">
+    <w:name w:val="No List"/>
+    <w:uiPriority w:val="99"/>
+    <w:semiHidden/>
+    <w:unhideWhenUsed/>
+  </w:style>
+  <w:style w:type="table" w:customStyle="1" w:styleId="TableNormal">
+    <w:name w:val="Table Normal"/>
+    <w:tblPr>
+      <w:tblCellMar>
+        <w:top w:w="0" w:type="dxa"/>
+        <w:left w:w="0" w:type="dxa"/>
+        <w:bottom w:w="0" w:type="dxa"/>
+        <w:right w:w="0" w:type="dxa"/>
+      </w:tblCellMar>
+    </w:tblPr>
+  </w:style>
+  <w:style w:type="paragraph" w:styleId="Rubrik">
     <w:name w:val="Title"/>
     <w:basedOn w:val="Normal"/>
     <w:next w:val="Normal"/>
+    <w:uiPriority w:val="10"/>
+    <w:qFormat/>
     <w:pPr>
-      <w:keepNext w:val="1"/>
-      <w:keepLines w:val="1"/>
-      <w:pageBreakBefore w:val="0"/>
-      <w:spacing w:after="60" w:before="0" w:lineRule="auto"/>
+      <w:keepNext/>
+      <w:keepLines/>
+      <w:spacing w:after="60"/>
     </w:pPr>
     <w:rPr>
       <w:sz w:val="52"/>
       <w:szCs w:val="52"/>
     </w:rPr>
   </w:style>
-  <w:style w:type="paragraph" w:styleId="Subtitle">
+  <w:style w:type="paragraph" w:styleId="Underrubrik">
     <w:name w:val="Subtitle"/>
     <w:basedOn w:val="Normal"/>
     <w:next w:val="Normal"/>
+    <w:uiPriority w:val="11"/>
+    <w:qFormat/>
     <w:pPr>
-      <w:keepNext w:val="1"/>
-      <w:keepLines w:val="1"/>
-      <w:pageBreakBefore w:val="0"/>
-      <w:spacing w:after="320" w:before="0" w:lineRule="auto"/>
+      <w:keepNext/>
+      <w:keepLines/>
+      <w:spacing w:after="320"/>
     </w:pPr>
     <w:rPr>
-      <w:rFonts w:ascii="Arial" w:cs="Arial" w:eastAsia="Arial" w:hAnsi="Arial"/>
-      <w:i w:val="0"/>
       <w:color w:val="666666"/>
       <w:sz w:val="30"/>
       <w:szCs w:val="30"/>

</xml_diff>